<commit_message>
Merged PR 4082: [UID_Migrate_discrete_slider] Applied patch from component repo to OPA feature
[UID_Migrate_discrete_slider] Applied patch from component repo to OPA feature branch
</commit_message>
<xml_diff>
--- a/Source/uid/Documents/External/Integration_DLS_UIKit_V1.1.docx
+++ b/Source/uid/Documents/External/Integration_DLS_UIKit_V1.1.docx
@@ -576,15 +576,7 @@
               <w:rPr>
                 <w:sz w:val="32"/>
               </w:rPr>
-              <w:t>30-1</w:t>
-            </w:r>
-            <w:bookmarkStart w:id="0" w:name="_GoBack"/>
-            <w:bookmarkEnd w:id="0"/>
-            <w:r>
-              <w:rPr>
-                <w:sz w:val="32"/>
-              </w:rPr>
-              <w:t>0</w:t>
+              <w:t>30-10</w:t>
             </w:r>
             <w:r>
               <w:rPr>
@@ -1956,7 +1948,7 @@
           <w:color w:val="2F5496" w:themeColor="accent5" w:themeShade="BF"/>
         </w:rPr>
       </w:pPr>
-      <w:bookmarkStart w:id="1" w:name="_Toc491954337"/>
+      <w:bookmarkStart w:id="0" w:name="_Toc491954337"/>
       <w:r>
         <w:rPr>
           <w:rStyle w:val="SubtleEmphasis"/>
@@ -1966,7 +1958,7 @@
         </w:rPr>
         <w:t>Introduction</w:t>
       </w:r>
-      <w:bookmarkEnd w:id="1"/>
+      <w:bookmarkEnd w:id="0"/>
     </w:p>
     <w:p>
       <w:pPr>
@@ -2071,7 +2063,7 @@
           <w:color w:val="2F5496" w:themeColor="accent5" w:themeShade="BF"/>
         </w:rPr>
       </w:pPr>
-      <w:bookmarkStart w:id="2" w:name="_Toc491954338"/>
+      <w:bookmarkStart w:id="1" w:name="_Toc491954338"/>
       <w:r>
         <w:rPr>
           <w:rStyle w:val="SubtleEmphasis"/>
@@ -2081,7 +2073,7 @@
         </w:rPr>
         <w:t>Dependencies</w:t>
       </w:r>
-      <w:bookmarkEnd w:id="2"/>
+      <w:bookmarkEnd w:id="1"/>
     </w:p>
     <w:p>
       <w:pPr>
@@ -2109,11 +2101,11 @@
       <w:pPr>
         <w:pStyle w:val="Heading2"/>
       </w:pPr>
-      <w:bookmarkStart w:id="3" w:name="_Toc491954339"/>
+      <w:bookmarkStart w:id="2" w:name="_Toc491954339"/>
       <w:r>
         <w:t>Add artifactory in repository list in source root build.gradle</w:t>
       </w:r>
-      <w:bookmarkEnd w:id="3"/>
+      <w:bookmarkEnd w:id="2"/>
     </w:p>
     <w:p>
       <w:pPr>
@@ -2226,11 +2218,11 @@
       <w:pPr>
         <w:pStyle w:val="Heading2"/>
       </w:pPr>
-      <w:bookmarkStart w:id="4" w:name="_Toc491954340"/>
+      <w:bookmarkStart w:id="3" w:name="_Toc491954340"/>
       <w:r>
         <w:t>Add uikit dependency in project build.gradle</w:t>
       </w:r>
-      <w:bookmarkEnd w:id="4"/>
+      <w:bookmarkEnd w:id="3"/>
     </w:p>
     <w:p>
       <w:pPr>
@@ -2353,7 +2345,7 @@
           <w:color w:val="2F5496" w:themeColor="accent5" w:themeShade="BF"/>
         </w:rPr>
       </w:pPr>
-      <w:bookmarkStart w:id="5" w:name="_Toc491954341"/>
+      <w:bookmarkStart w:id="4" w:name="_Toc491954341"/>
       <w:r>
         <w:rPr>
           <w:rStyle w:val="SubtleEmphasis"/>
@@ -2364,33 +2356,33 @@
         <w:lastRenderedPageBreak/>
         <w:t>IconFont support</w:t>
       </w:r>
+      <w:bookmarkEnd w:id="4"/>
+    </w:p>
+    <w:p>
+      <w:pPr>
+        <w:ind w:left="432"/>
+      </w:pPr>
+      <w:r>
+        <w:t>UIKit integrates dls icons in font</w:t>
+      </w:r>
+      <w:r>
+        <w:t>. Please refer attached document for using ttf.</w:t>
+      </w:r>
+    </w:p>
+    <w:p>
+      <w:pPr>
+        <w:ind w:left="432"/>
+      </w:pPr>
+      <w:r>
+        <w:tab/>
+      </w:r>
+      <w:r>
+        <w:tab/>
+      </w:r>
+      <w:bookmarkStart w:id="5" w:name="_MON_1565696132"/>
       <w:bookmarkEnd w:id="5"/>
-    </w:p>
-    <w:p>
-      <w:pPr>
-        <w:ind w:left="432"/>
-      </w:pPr>
-      <w:r>
-        <w:t>UIKit integrates dls icons in font</w:t>
-      </w:r>
-      <w:r>
-        <w:t>. Please refer attached document for using ttf.</w:t>
-      </w:r>
-    </w:p>
-    <w:p>
-      <w:pPr>
-        <w:ind w:left="432"/>
-      </w:pPr>
-      <w:r>
-        <w:tab/>
-      </w:r>
-      <w:r>
-        <w:tab/>
-      </w:r>
       <w:bookmarkStart w:id="6" w:name="_MON_1565696152"/>
       <w:bookmarkEnd w:id="6"/>
-      <w:bookmarkStart w:id="7" w:name="_MON_1565696132"/>
-      <w:bookmarkEnd w:id="7"/>
       <w:r>
         <w:object w:dxaOrig="1520" w:dyaOrig="960" w14:anchorId="03D10964">
           <v:shapetype id="_x0000_t75" coordsize="21600,21600" o:spt="75" o:preferrelative="t" path="m@4@5l@4@11@9@11@9@5xe" filled="f" stroked="f">
@@ -2415,7 +2407,7 @@
           <v:shape id="_x0000_i1025" type="#_x0000_t75" style="width:75.95pt;height:48.2pt" o:ole="">
             <v:imagedata r:id="rId10" o:title=""/>
           </v:shape>
-          <o:OLEObject Type="Embed" ProgID="Word.Document.12" ShapeID="_x0000_i1025" DrawAspect="Icon" ObjectID="_1570868619" r:id="rId11">
+          <o:OLEObject Type="Embed" ProgID="Word.Document.12" ShapeID="_x0000_i1025" DrawAspect="Icon" ObjectID="_1571579744" r:id="rId11">
             <o:FieldCodes>\s</o:FieldCodes>
           </o:OLEObject>
         </w:object>
@@ -2439,7 +2431,7 @@
           <w:color w:val="2F5496" w:themeColor="accent5" w:themeShade="BF"/>
         </w:rPr>
       </w:pPr>
-      <w:bookmarkStart w:id="8" w:name="_Toc491954342"/>
+      <w:bookmarkStart w:id="7" w:name="_Toc491954342"/>
       <w:r>
         <w:rPr>
           <w:rStyle w:val="SubtleEmphasis"/>
@@ -2449,7 +2441,7 @@
         </w:rPr>
         <w:t>Theme Setup</w:t>
       </w:r>
-      <w:bookmarkEnd w:id="8"/>
+      <w:bookmarkEnd w:id="7"/>
     </w:p>
     <w:p/>
     <w:p>
@@ -2678,14 +2670,14 @@
       <w:pPr>
         <w:pStyle w:val="Heading2"/>
       </w:pPr>
-      <w:bookmarkStart w:id="9" w:name="_Toc491954343"/>
+      <w:bookmarkStart w:id="8" w:name="_Toc491954343"/>
       <w:r>
         <w:t>S</w:t>
       </w:r>
       <w:r>
         <w:t>et Theme in Application</w:t>
       </w:r>
-      <w:bookmarkEnd w:id="9"/>
+      <w:bookmarkEnd w:id="8"/>
     </w:p>
     <w:p>
       <w:pPr>
@@ -2886,14 +2878,14 @@
       <w:pPr>
         <w:pStyle w:val="Heading2"/>
       </w:pPr>
-      <w:bookmarkStart w:id="10" w:name="_Toc491954344"/>
+      <w:bookmarkStart w:id="9" w:name="_Toc491954344"/>
       <w:r>
         <w:t xml:space="preserve">Set Theme in </w:t>
       </w:r>
       <w:r>
         <w:t>Activity</w:t>
       </w:r>
-      <w:bookmarkEnd w:id="10"/>
+      <w:bookmarkEnd w:id="9"/>
     </w:p>
     <w:p>
       <w:pPr>
@@ -3284,11 +3276,11 @@
       <w:pPr>
         <w:pStyle w:val="Heading2"/>
       </w:pPr>
-      <w:bookmarkStart w:id="11" w:name="_Toc491954345"/>
+      <w:bookmarkStart w:id="10" w:name="_Toc491954345"/>
       <w:r>
         <w:t>Inject Fonts in Application class</w:t>
       </w:r>
-      <w:bookmarkEnd w:id="11"/>
+      <w:bookmarkEnd w:id="10"/>
     </w:p>
     <w:tbl>
       <w:tblPr>
@@ -3368,7 +3360,7 @@
           <w:color w:val="2F5496" w:themeColor="accent5" w:themeShade="BF"/>
         </w:rPr>
       </w:pPr>
-      <w:bookmarkStart w:id="12" w:name="_Toc491954346"/>
+      <w:bookmarkStart w:id="11" w:name="_Toc491954346"/>
       <w:r>
         <w:rPr>
           <w:rStyle w:val="SubtleEmphasis"/>
@@ -3388,7 +3380,7 @@
         </w:rPr>
         <w:t xml:space="preserve"> DLS with non-DLS UIKit</w:t>
       </w:r>
-      <w:bookmarkEnd w:id="12"/>
+      <w:bookmarkEnd w:id="11"/>
     </w:p>
     <w:p>
       <w:pPr>
@@ -3635,11 +3627,11 @@
       <w:pPr>
         <w:pStyle w:val="Heading2"/>
       </w:pPr>
-      <w:bookmarkStart w:id="13" w:name="_Toc491954347"/>
+      <w:bookmarkStart w:id="12" w:name="_Toc491954347"/>
       <w:r>
         <w:t>Adding DLS style time/date picker</w:t>
       </w:r>
-      <w:bookmarkEnd w:id="13"/>
+      <w:bookmarkEnd w:id="12"/>
     </w:p>
     <w:p>
       <w:pPr>
@@ -3871,7 +3863,7 @@
       <w:pPr>
         <w:pStyle w:val="Heading2"/>
       </w:pPr>
-      <w:bookmarkStart w:id="14" w:name="_Toc491954348"/>
+      <w:bookmarkStart w:id="13" w:name="_Toc491954348"/>
       <w:r>
         <w:t>Override with DLS attributes</w:t>
       </w:r>
@@ -3908,7 +3900,7 @@
         </w:rPr>
         <w:t xml:space="preserve"> for attributes styled with DLS color palette.</w:t>
       </w:r>
-      <w:bookmarkEnd w:id="14"/>
+      <w:bookmarkEnd w:id="13"/>
     </w:p>
     <w:p>
       <w:pPr>
@@ -3925,7 +3917,7 @@
           <w:color w:val="2F5496" w:themeColor="accent5" w:themeShade="BF"/>
         </w:rPr>
       </w:pPr>
-      <w:bookmarkStart w:id="15" w:name="_Toc491954349"/>
+      <w:bookmarkStart w:id="14" w:name="_Toc491954349"/>
       <w:r>
         <w:rPr>
           <w:rStyle w:val="SubtleEmphasis"/>
@@ -3935,7 +3927,7 @@
         </w:rPr>
         <w:t>Integrating Language pack with UIKit</w:t>
       </w:r>
-      <w:bookmarkEnd w:id="15"/>
+      <w:bookmarkEnd w:id="14"/>
     </w:p>
     <w:p>
       <w:pPr>
@@ -7246,6 +7238,75 @@
           </w:p>
         </w:tc>
       </w:tr>
+      <w:tr>
+        <w:tc>
+          <w:tcPr>
+            <w:tcW w:w="3045" w:type="dxa"/>
+          </w:tcPr>
+          <w:p>
+            <w:pPr>
+              <w:tabs>
+                <w:tab w:val="center" w:pos="1479"/>
+              </w:tabs>
+              <w:jc w:val="center"/>
+              <w:rPr>
+                <w:sz w:val="20"/>
+                <w:szCs w:val="20"/>
+              </w:rPr>
+            </w:pPr>
+            <w:r>
+              <w:rPr>
+                <w:sz w:val="20"/>
+                <w:szCs w:val="20"/>
+              </w:rPr>
+              <w:t>DiscreteSlider</w:t>
+            </w:r>
+          </w:p>
+        </w:tc>
+        <w:tc>
+          <w:tcPr>
+            <w:tcW w:w="6305" w:type="dxa"/>
+          </w:tcPr>
+          <w:p>
+            <w:pPr>
+              <w:jc w:val="center"/>
+              <w:rPr>
+                <w:rFonts w:ascii="Segoe UI" w:hAnsi="Segoe UI" w:cs="Segoe UI"/>
+                <w:color w:val="000000"/>
+                <w:sz w:val="18"/>
+                <w:szCs w:val="18"/>
+              </w:rPr>
+            </w:pPr>
+            <w:r>
+              <w:rPr>
+                <w:rFonts w:ascii="Segoe UI" w:hAnsi="Segoe UI" w:cs="Segoe UI"/>
+                <w:color w:val="000000"/>
+                <w:sz w:val="18"/>
+                <w:szCs w:val="18"/>
+              </w:rPr>
+              <w:t>com.philips.platform.uid.view.widget.</w:t>
+            </w:r>
+            <w:r>
+              <w:rPr>
+                <w:rFonts w:ascii="Segoe UI" w:hAnsi="Segoe UI" w:cs="Segoe UI"/>
+                <w:color w:val="000000"/>
+                <w:sz w:val="18"/>
+                <w:szCs w:val="18"/>
+              </w:rPr>
+              <w:t>Discrete</w:t>
+            </w:r>
+            <w:r>
+              <w:rPr>
+                <w:rFonts w:ascii="Segoe UI" w:hAnsi="Segoe UI" w:cs="Segoe UI"/>
+                <w:color w:val="000000"/>
+                <w:sz w:val="18"/>
+                <w:szCs w:val="18"/>
+              </w:rPr>
+              <w:t>Slider</w:t>
+            </w:r>
+          </w:p>
+        </w:tc>
+      </w:tr>
     </w:tbl>
     <w:p>
       <w:pPr>
@@ -7255,6 +7316,8 @@
           <w:szCs w:val="32"/>
         </w:rPr>
       </w:pPr>
+      <w:bookmarkStart w:id="15" w:name="_GoBack"/>
+      <w:bookmarkEnd w:id="15"/>
     </w:p>
     <w:sectPr>
       <w:footerReference w:type="default" r:id="rId14"/>
@@ -7764,7 +7827,7 @@
               <w:noProof/>
               <w:szCs w:val="16"/>
             </w:rPr>
-            <w:t>1</w:t>
+            <w:t>10</w:t>
           </w:r>
           <w:r>
             <w:rPr>
@@ -11124,7 +11187,7 @@
 </file>
 
 <file path=customXml/itemProps1.xml><?xml version="1.0" encoding="utf-8"?>
-<ds:datastoreItem xmlns:ds="http://schemas.openxmlformats.org/officeDocument/2006/customXml" ds:itemID="{8DFAE58B-94F0-A346-909F-A4D49FD30491}">
+<ds:datastoreItem xmlns:ds="http://schemas.openxmlformats.org/officeDocument/2006/customXml" ds:itemID="{C1F0F31B-8C14-9945-B5B1-DC89ABF800C5}">
   <ds:schemaRefs>
     <ds:schemaRef ds:uri="http://schemas.openxmlformats.org/officeDocument/2006/bibliography"/>
   </ds:schemaRefs>

</xml_diff>

<commit_message>
Updated release document for Circular Button.
</commit_message>
<xml_diff>
--- a/Source/uid/Documents/External/Integration_DLS_UIKit_V1.1.docx
+++ b/Source/uid/Documents/External/Integration_DLS_UIKit_V1.1.docx
@@ -2074,23 +2074,192 @@
         <w:t>11</w:t>
       </w:r>
     </w:p>
-    <w:p/>
     <w:p>
-      <w:r>
-        <w:rPr>
-          <w:b/>
-          <w:bCs/>
-          <w:sz w:val="32"/>
-        </w:rPr>
-        <w:fldChar w:fldCharType="end"/>
-      </w:r>
-      <w:r>
-        <w:br w:type="page"/>
-      </w:r>
+      <w:pPr>
+        <w:pStyle w:val="TOC1"/>
+        <w:tabs>
+          <w:tab w:val="left" w:pos="440"/>
+          <w:tab w:val="right" w:leader="dot" w:pos="9350"/>
+        </w:tabs>
+        <w:rPr>
+          <w:noProof/>
+        </w:rPr>
+      </w:pPr>
+      <w:r>
+        <w:rPr>
+          <w:iCs/>
+          <w:noProof/>
+          <w:color w:val="2F5496" w:themeColor="accent5" w:themeShade="BF"/>
+        </w:rPr>
+        <w:t>9</w:t>
+      </w:r>
+      <w:r>
+        <w:rPr>
+          <w:rFonts w:eastAsiaTheme="minorEastAsia"/>
+          <w:b w:val="0"/>
+          <w:bCs w:val="0"/>
+          <w:noProof/>
+          <w:lang w:val="en-GB" w:eastAsia="en-GB"/>
+        </w:rPr>
+        <w:tab/>
+      </w:r>
+      <w:r>
+        <w:rPr>
+          <w:iCs/>
+          <w:noProof/>
+          <w:color w:val="2F5496" w:themeColor="accent5" w:themeShade="BF"/>
+        </w:rPr>
+        <w:t xml:space="preserve">Integrating </w:t>
+      </w:r>
+      <w:r>
+        <w:rPr>
+          <w:iCs/>
+          <w:noProof/>
+          <w:color w:val="2F5496" w:themeColor="accent5" w:themeShade="BF"/>
+        </w:rPr>
+        <w:t>Quite</w:t>
+      </w:r>
+      <w:r>
+        <w:rPr>
+          <w:iCs/>
+          <w:noProof/>
+          <w:color w:val="2F5496" w:themeColor="accent5" w:themeShade="BF"/>
+        </w:rPr>
+        <w:t xml:space="preserve"> </w:t>
+      </w:r>
+      <w:r>
+        <w:rPr>
+          <w:iCs/>
+          <w:noProof/>
+          <w:color w:val="2F5496" w:themeColor="accent5" w:themeShade="BF"/>
+        </w:rPr>
+        <w:t>Expander</w:t>
+      </w:r>
+      <w:r>
+        <w:rPr>
+          <w:iCs/>
+          <w:noProof/>
+          <w:color w:val="2F5496" w:themeColor="accent5" w:themeShade="BF"/>
+        </w:rPr>
+        <w:t xml:space="preserve"> with UIKit</w:t>
+      </w:r>
+      <w:r>
+        <w:rPr>
+          <w:noProof/>
+        </w:rPr>
+        <w:tab/>
+        <w:t>1</w:t>
+      </w:r>
+      <w:r>
+        <w:rPr>
+          <w:noProof/>
+        </w:rPr>
+        <w:t>3</w:t>
+      </w:r>
+    </w:p>
+    <w:p>
+      <w:pPr>
+        <w:pStyle w:val="TOC1"/>
+        <w:tabs>
+          <w:tab w:val="left" w:pos="440"/>
+          <w:tab w:val="right" w:leader="dot" w:pos="9350"/>
+        </w:tabs>
+        <w:rPr>
+          <w:noProof/>
+        </w:rPr>
+      </w:pPr>
+      <w:r>
+        <w:rPr>
+          <w:iCs/>
+          <w:noProof/>
+          <w:color w:val="2F5496" w:themeColor="accent5" w:themeShade="BF"/>
+        </w:rPr>
+        <w:t>10</w:t>
+      </w:r>
+      <w:r>
+        <w:rPr>
+          <w:rFonts w:eastAsiaTheme="minorEastAsia"/>
+          <w:b w:val="0"/>
+          <w:bCs w:val="0"/>
+          <w:noProof/>
+          <w:lang w:val="en-GB" w:eastAsia="en-GB"/>
+        </w:rPr>
+        <w:tab/>
+      </w:r>
+      <w:r>
+        <w:rPr>
+          <w:iCs/>
+          <w:noProof/>
+          <w:color w:val="2F5496" w:themeColor="accent5" w:themeShade="BF"/>
+        </w:rPr>
+        <w:t xml:space="preserve">Integrating </w:t>
+      </w:r>
+      <w:r>
+        <w:rPr>
+          <w:iCs/>
+          <w:noProof/>
+          <w:color w:val="2F5496" w:themeColor="accent5" w:themeShade="BF"/>
+        </w:rPr>
+        <w:t>Circular</w:t>
+      </w:r>
+      <w:r>
+        <w:rPr>
+          <w:iCs/>
+          <w:noProof/>
+          <w:color w:val="2F5496" w:themeColor="accent5" w:themeShade="BF"/>
+        </w:rPr>
+        <w:t xml:space="preserve"> </w:t>
+      </w:r>
+      <w:r>
+        <w:rPr>
+          <w:iCs/>
+          <w:noProof/>
+          <w:color w:val="2F5496" w:themeColor="accent5" w:themeShade="BF"/>
+        </w:rPr>
+        <w:t>Button</w:t>
+      </w:r>
+      <w:r>
+        <w:rPr>
+          <w:iCs/>
+          <w:noProof/>
+          <w:color w:val="2F5496" w:themeColor="accent5" w:themeShade="BF"/>
+        </w:rPr>
+        <w:t xml:space="preserve"> with UIKit</w:t>
+      </w:r>
+      <w:r>
+        <w:rPr>
+          <w:noProof/>
+        </w:rPr>
+        <w:tab/>
+        <w:t>1</w:t>
+      </w:r>
+      <w:r>
+        <w:rPr>
+          <w:noProof/>
+        </w:rPr>
+        <w:t>4</w:t>
+      </w:r>
+      <w:bookmarkStart w:id="0" w:name="_GoBack"/>
+      <w:bookmarkEnd w:id="0"/>
     </w:p>
     <w:p/>
     <w:p/>
     <w:p>
+      <w:r>
+        <w:rPr>
+          <w:b/>
+          <w:bCs/>
+          <w:sz w:val="32"/>
+        </w:rPr>
+        <w:fldChar w:fldCharType="end"/>
+      </w:r>
+      <w:r>
+        <w:br w:type="page"/>
+      </w:r>
+    </w:p>
+    <w:p/>
+    <w:p/>
+    <w:p>
       <w:pPr>
         <w:rPr>
           <w:sz w:val="32"/>
@@ -2107,7 +2276,7 @@
           <w:color w:val="2F5496" w:themeColor="accent5" w:themeShade="BF"/>
         </w:rPr>
       </w:pPr>
-      <w:bookmarkStart w:id="0" w:name="_Toc491954337"/>
+      <w:bookmarkStart w:id="1" w:name="_Toc491954337"/>
       <w:r>
         <w:rPr>
           <w:rStyle w:val="SubtleEmphasis"/>
@@ -2117,7 +2286,7 @@
         </w:rPr>
         <w:t>Introduction</w:t>
       </w:r>
-      <w:bookmarkEnd w:id="0"/>
+      <w:bookmarkEnd w:id="1"/>
     </w:p>
     <w:p>
       <w:pPr>
@@ -2247,7 +2416,7 @@
           <w:color w:val="2F5496" w:themeColor="accent5" w:themeShade="BF"/>
         </w:rPr>
       </w:pPr>
-      <w:bookmarkStart w:id="1" w:name="_Toc491954338"/>
+      <w:bookmarkStart w:id="2" w:name="_Toc491954338"/>
       <w:r>
         <w:rPr>
           <w:rStyle w:val="SubtleEmphasis"/>
@@ -2257,7 +2426,7 @@
         </w:rPr>
         <w:t>Dependencies</w:t>
       </w:r>
-      <w:bookmarkEnd w:id="1"/>
+      <w:bookmarkEnd w:id="2"/>
     </w:p>
     <w:p>
       <w:pPr>
@@ -2310,7 +2479,7 @@
       <w:pPr>
         <w:pStyle w:val="Heading2"/>
       </w:pPr>
-      <w:bookmarkStart w:id="2" w:name="_Toc491954339"/>
+      <w:bookmarkStart w:id="3" w:name="_Toc491954339"/>
       <w:r>
         <w:t xml:space="preserve">Add </w:t>
       </w:r>
@@ -2327,7 +2496,7 @@
       <w:r>
         <w:t>build.gradle</w:t>
       </w:r>
-      <w:bookmarkEnd w:id="2"/>
+      <w:bookmarkEnd w:id="3"/>
       <w:proofErr w:type="spellEnd"/>
       <w:proofErr w:type="gramEnd"/>
     </w:p>
@@ -2450,7 +2619,7 @@
       <w:pPr>
         <w:pStyle w:val="Heading2"/>
       </w:pPr>
-      <w:bookmarkStart w:id="3" w:name="_Toc491954340"/>
+      <w:bookmarkStart w:id="4" w:name="_Toc491954340"/>
       <w:r>
         <w:t xml:space="preserve">Add </w:t>
       </w:r>
@@ -2467,7 +2636,7 @@
       <w:r>
         <w:t>build.gradle</w:t>
       </w:r>
-      <w:bookmarkEnd w:id="3"/>
+      <w:bookmarkEnd w:id="4"/>
       <w:proofErr w:type="spellEnd"/>
       <w:proofErr w:type="gramEnd"/>
     </w:p>
@@ -2724,7 +2893,7 @@
           <w:color w:val="2F5496" w:themeColor="accent5" w:themeShade="BF"/>
         </w:rPr>
       </w:pPr>
-      <w:bookmarkStart w:id="4" w:name="_Toc491954341"/>
+      <w:bookmarkStart w:id="5" w:name="_Toc491954341"/>
       <w:proofErr w:type="spellStart"/>
       <w:r>
         <w:rPr>
@@ -2746,7 +2915,7 @@
         </w:rPr>
         <w:t xml:space="preserve"> support</w:t>
       </w:r>
-      <w:bookmarkEnd w:id="4"/>
+      <w:bookmarkEnd w:id="5"/>
     </w:p>
     <w:p>
       <w:pPr>
@@ -2790,10 +2959,10 @@
       <w:r>
         <w:tab/>
       </w:r>
-      <w:bookmarkStart w:id="5" w:name="_MON_1565696152"/>
-      <w:bookmarkEnd w:id="5"/>
       <w:bookmarkStart w:id="6" w:name="_MON_1565696132"/>
       <w:bookmarkEnd w:id="6"/>
+      <w:bookmarkStart w:id="7" w:name="_MON_1565696152"/>
+      <w:bookmarkEnd w:id="7"/>
       <w:r>
         <w:rPr>
           <w:noProof/>
@@ -2818,10 +2987,10 @@
             <v:path o:extrusionok="f" gradientshapeok="t" o:connecttype="rect"/>
             <o:lock v:ext="edit" aspectratio="t"/>
           </v:shapetype>
-          <v:shape id="_x0000_i1025" type="#_x0000_t75" alt="" style="width:75.7pt;height:48pt;mso-width-percent:0;mso-height-percent:0;mso-width-percent:0;mso-height-percent:0" o:ole="">
+          <v:shape id="_x0000_i1025" type="#_x0000_t75" alt="" style="width:76pt;height:48pt;mso-width-percent:0;mso-height-percent:0;mso-width-percent:0;mso-height-percent:0" o:ole="">
             <v:imagedata r:id="rId10" o:title=""/>
           </v:shape>
-          <o:OLEObject Type="Embed" ProgID="Word.Document.12" ShapeID="_x0000_i1025" DrawAspect="Icon" ObjectID="_1602661161" r:id="rId11">
+          <o:OLEObject Type="Embed" ProgID="Word.Document.12" ShapeID="_x0000_i1025" DrawAspect="Icon" ObjectID="_1603011729" r:id="rId11">
             <o:FieldCodes>\s</o:FieldCodes>
           </o:OLEObject>
         </w:object>
@@ -2853,7 +3022,7 @@
           <w:color w:val="2F5496" w:themeColor="accent5" w:themeShade="BF"/>
         </w:rPr>
       </w:pPr>
-      <w:bookmarkStart w:id="7" w:name="_Toc491954342"/>
+      <w:bookmarkStart w:id="8" w:name="_Toc491954342"/>
       <w:r>
         <w:rPr>
           <w:rStyle w:val="SubtleEmphasis"/>
@@ -2863,7 +3032,7 @@
         </w:rPr>
         <w:t>Theme Setup</w:t>
       </w:r>
-      <w:bookmarkEnd w:id="7"/>
+      <w:bookmarkEnd w:id="8"/>
     </w:p>
     <w:p/>
     <w:p>
@@ -3222,14 +3391,14 @@
       <w:pPr>
         <w:pStyle w:val="Heading2"/>
       </w:pPr>
-      <w:bookmarkStart w:id="8" w:name="_Toc491954343"/>
+      <w:bookmarkStart w:id="9" w:name="_Toc491954343"/>
       <w:r>
         <w:t>S</w:t>
       </w:r>
       <w:r>
         <w:t>et Theme in Application</w:t>
       </w:r>
-      <w:bookmarkEnd w:id="8"/>
+      <w:bookmarkEnd w:id="9"/>
     </w:p>
     <w:p>
       <w:pPr>
@@ -3640,14 +3809,14 @@
       <w:pPr>
         <w:pStyle w:val="Heading2"/>
       </w:pPr>
-      <w:bookmarkStart w:id="9" w:name="_Toc491954344"/>
+      <w:bookmarkStart w:id="10" w:name="_Toc491954344"/>
       <w:r>
         <w:t xml:space="preserve">Set Theme in </w:t>
       </w:r>
       <w:r>
         <w:t>Activity</w:t>
       </w:r>
-      <w:bookmarkEnd w:id="9"/>
+      <w:bookmarkEnd w:id="10"/>
     </w:p>
     <w:p>
       <w:pPr>
@@ -4336,11 +4505,11 @@
       <w:pPr>
         <w:pStyle w:val="Heading2"/>
       </w:pPr>
-      <w:bookmarkStart w:id="10" w:name="_Toc491954345"/>
+      <w:bookmarkStart w:id="11" w:name="_Toc491954345"/>
       <w:r>
         <w:t>Inject Fonts in Application class</w:t>
       </w:r>
-      <w:bookmarkEnd w:id="10"/>
+      <w:bookmarkEnd w:id="11"/>
     </w:p>
     <w:tbl>
       <w:tblPr>
@@ -4456,7 +4625,7 @@
           <w:color w:val="2F5496" w:themeColor="accent5" w:themeShade="BF"/>
         </w:rPr>
       </w:pPr>
-      <w:bookmarkStart w:id="11" w:name="_Toc491954346"/>
+      <w:bookmarkStart w:id="12" w:name="_Toc491954346"/>
       <w:r>
         <w:rPr>
           <w:rStyle w:val="SubtleEmphasis"/>
@@ -4486,7 +4655,7 @@
         </w:rPr>
         <w:t>UIKit</w:t>
       </w:r>
-      <w:bookmarkEnd w:id="11"/>
+      <w:bookmarkEnd w:id="12"/>
       <w:proofErr w:type="spellEnd"/>
     </w:p>
     <w:p>
@@ -4923,11 +5092,11 @@
       <w:pPr>
         <w:pStyle w:val="Heading2"/>
       </w:pPr>
-      <w:bookmarkStart w:id="12" w:name="_Toc491954347"/>
+      <w:bookmarkStart w:id="13" w:name="_Toc491954347"/>
       <w:r>
         <w:t>Adding DLS style time/date picker</w:t>
       </w:r>
-      <w:bookmarkEnd w:id="12"/>
+      <w:bookmarkEnd w:id="13"/>
     </w:p>
     <w:p>
       <w:pPr>
@@ -5245,7 +5414,7 @@
       <w:pPr>
         <w:pStyle w:val="Heading2"/>
       </w:pPr>
-      <w:bookmarkStart w:id="13" w:name="_Toc491954348"/>
+      <w:bookmarkStart w:id="14" w:name="_Toc491954348"/>
       <w:r>
         <w:t>Override with DLS attributes</w:t>
       </w:r>
@@ -5284,7 +5453,7 @@
         </w:rPr>
         <w:t xml:space="preserve"> for attributes styled with DLS color palette.</w:t>
       </w:r>
-      <w:bookmarkEnd w:id="13"/>
+      <w:bookmarkEnd w:id="14"/>
     </w:p>
     <w:p>
       <w:pPr>
@@ -5301,7 +5470,7 @@
           <w:color w:val="2F5496" w:themeColor="accent5" w:themeShade="BF"/>
         </w:rPr>
       </w:pPr>
-      <w:bookmarkStart w:id="14" w:name="_Toc491954349"/>
+      <w:bookmarkStart w:id="15" w:name="_Toc491954349"/>
       <w:r>
         <w:rPr>
           <w:rStyle w:val="SubtleEmphasis"/>
@@ -5321,7 +5490,7 @@
         </w:rPr>
         <w:t>UIKit</w:t>
       </w:r>
-      <w:bookmarkEnd w:id="14"/>
+      <w:bookmarkEnd w:id="15"/>
       <w:proofErr w:type="spellEnd"/>
     </w:p>
     <w:p>
@@ -14725,8 +14894,6 @@
           <w:lang w:val="en-IN" w:eastAsia="en-US"/>
         </w:rPr>
       </w:pPr>
-      <w:bookmarkStart w:id="15" w:name="_GoBack"/>
-      <w:bookmarkEnd w:id="15"/>
     </w:p>
     <w:p>
       <w:pPr>
@@ -14830,15 +14997,7 @@
           <w:color w:val="000000"/>
           <w:lang w:val="en-IN"/>
         </w:rPr>
-        <w:t>)</w:t>
-      </w:r>
-      <w:r>
-        <w:rPr>
-          <w:rFonts w:eastAsia="Times New Roman" w:cstheme="minorHAnsi"/>
-          <w:color w:val="000000"/>
-          <w:lang w:val="en-IN"/>
-        </w:rPr>
-        <w:t xml:space="preserve"> then these APIs will be void:</w:t>
+        <w:t>) then these APIs will be void:</w:t>
       </w:r>
     </w:p>
     <w:p>
@@ -15268,6 +15427,1072 @@
     </w:p>
     <w:p>
       <w:pPr>
+        <w:pStyle w:val="Heading1"/>
+        <w:spacing w:line="240" w:lineRule="auto"/>
+        <w:rPr>
+          <w:rStyle w:val="SubtleEmphasis"/>
+          <w:b/>
+          <w:i w:val="0"/>
+          <w:color w:val="2F5496" w:themeColor="accent5" w:themeShade="BF"/>
+        </w:rPr>
+      </w:pPr>
+      <w:r>
+        <w:rPr>
+          <w:rStyle w:val="SubtleEmphasis"/>
+          <w:b/>
+          <w:i w:val="0"/>
+          <w:color w:val="2F5496" w:themeColor="accent5" w:themeShade="BF"/>
+        </w:rPr>
+        <w:t xml:space="preserve">Integrating </w:t>
+      </w:r>
+      <w:r>
+        <w:rPr>
+          <w:rStyle w:val="SubtleEmphasis"/>
+          <w:b/>
+          <w:i w:val="0"/>
+          <w:color w:val="2F5496" w:themeColor="accent5" w:themeShade="BF"/>
+        </w:rPr>
+        <w:t>Circular Button</w:t>
+      </w:r>
+    </w:p>
+    <w:p>
+      <w:pPr>
+        <w:ind w:firstLine="432"/>
+      </w:pPr>
+      <w:r>
+        <w:t xml:space="preserve">To integrate </w:t>
+      </w:r>
+      <w:r>
+        <w:t>Circular button</w:t>
+      </w:r>
+      <w:r>
+        <w:t xml:space="preserve"> in the application using UIKIT, you can use below sample code:</w:t>
+      </w:r>
+    </w:p>
+    <w:p>
+      <w:pPr>
+        <w:shd w:val="clear" w:color="auto" w:fill="FFFFFF"/>
+        <w:tabs>
+          <w:tab w:val="left" w:pos="916"/>
+          <w:tab w:val="left" w:pos="1832"/>
+          <w:tab w:val="left" w:pos="2748"/>
+          <w:tab w:val="left" w:pos="3664"/>
+          <w:tab w:val="left" w:pos="4580"/>
+          <w:tab w:val="left" w:pos="5496"/>
+          <w:tab w:val="left" w:pos="6412"/>
+          <w:tab w:val="left" w:pos="7328"/>
+          <w:tab w:val="left" w:pos="8244"/>
+          <w:tab w:val="left" w:pos="9160"/>
+          <w:tab w:val="left" w:pos="10076"/>
+          <w:tab w:val="left" w:pos="10992"/>
+          <w:tab w:val="left" w:pos="11908"/>
+          <w:tab w:val="left" w:pos="12824"/>
+          <w:tab w:val="left" w:pos="13740"/>
+          <w:tab w:val="left" w:pos="14656"/>
+        </w:tabs>
+        <w:spacing w:after="0" w:line="240" w:lineRule="auto"/>
+        <w:rPr>
+          <w:rFonts w:ascii="Menlo" w:eastAsia="Times New Roman" w:hAnsi="Menlo" w:cs="Menlo"/>
+          <w:color w:val="000000"/>
+          <w:sz w:val="18"/>
+          <w:szCs w:val="18"/>
+          <w:lang w:val="en-IN"/>
+        </w:rPr>
+      </w:pPr>
+      <w:r>
+        <w:rPr>
+          <w:rFonts w:ascii="Menlo" w:eastAsia="Times New Roman" w:hAnsi="Menlo" w:cs="Menlo"/>
+          <w:color w:val="000000"/>
+          <w:sz w:val="18"/>
+          <w:szCs w:val="18"/>
+          <w:lang w:val="en-IN"/>
+        </w:rPr>
+        <w:tab/>
+      </w:r>
+      <w:r>
+        <w:rPr>
+          <w:rFonts w:ascii="Menlo" w:eastAsia="Times New Roman" w:hAnsi="Menlo" w:cs="Menlo"/>
+          <w:color w:val="000000"/>
+          <w:sz w:val="18"/>
+          <w:szCs w:val="18"/>
+          <w:lang w:val="en-IN"/>
+        </w:rPr>
+        <w:t>&lt;</w:t>
+      </w:r>
+      <w:proofErr w:type="spellStart"/>
+      <w:r>
+        <w:rPr>
+          <w:rFonts w:ascii="Menlo" w:eastAsia="Times New Roman" w:hAnsi="Menlo" w:cs="Menlo"/>
+          <w:b/>
+          <w:bCs/>
+          <w:color w:val="000080"/>
+          <w:sz w:val="18"/>
+          <w:szCs w:val="18"/>
+          <w:lang w:val="en-IN"/>
+        </w:rPr>
+        <w:t>com.philips.platform.uid.view.widget.ImageButton</w:t>
+      </w:r>
+      <w:proofErr w:type="spellEnd"/>
+      <w:r>
+        <w:rPr>
+          <w:rFonts w:ascii="Menlo" w:eastAsia="Times New Roman" w:hAnsi="Menlo" w:cs="Menlo"/>
+          <w:b/>
+          <w:bCs/>
+          <w:color w:val="000080"/>
+          <w:sz w:val="18"/>
+          <w:szCs w:val="18"/>
+          <w:lang w:val="en-IN"/>
+        </w:rPr>
+        <w:br/>
+        <w:t xml:space="preserve">    </w:t>
+      </w:r>
+      <w:r>
+        <w:rPr>
+          <w:rFonts w:ascii="Menlo" w:eastAsia="Times New Roman" w:hAnsi="Menlo" w:cs="Menlo"/>
+          <w:b/>
+          <w:bCs/>
+          <w:color w:val="000080"/>
+          <w:sz w:val="18"/>
+          <w:szCs w:val="18"/>
+          <w:lang w:val="en-IN"/>
+        </w:rPr>
+        <w:tab/>
+      </w:r>
+      <w:proofErr w:type="spellStart"/>
+      <w:r>
+        <w:rPr>
+          <w:rFonts w:ascii="Menlo" w:eastAsia="Times New Roman" w:hAnsi="Menlo" w:cs="Menlo"/>
+          <w:b/>
+          <w:bCs/>
+          <w:color w:val="660E7A"/>
+          <w:sz w:val="18"/>
+          <w:szCs w:val="18"/>
+          <w:lang w:val="en-IN"/>
+        </w:rPr>
+        <w:t>android</w:t>
+      </w:r>
+      <w:r>
+        <w:rPr>
+          <w:rFonts w:ascii="Menlo" w:eastAsia="Times New Roman" w:hAnsi="Menlo" w:cs="Menlo"/>
+          <w:b/>
+          <w:bCs/>
+          <w:color w:val="0000FF"/>
+          <w:sz w:val="18"/>
+          <w:szCs w:val="18"/>
+          <w:lang w:val="en-IN"/>
+        </w:rPr>
+        <w:t>:id</w:t>
+      </w:r>
+      <w:proofErr w:type="spellEnd"/>
+      <w:r>
+        <w:rPr>
+          <w:rFonts w:ascii="Menlo" w:eastAsia="Times New Roman" w:hAnsi="Menlo" w:cs="Menlo"/>
+          <w:b/>
+          <w:bCs/>
+          <w:color w:val="0000FF"/>
+          <w:sz w:val="18"/>
+          <w:szCs w:val="18"/>
+          <w:lang w:val="en-IN"/>
+        </w:rPr>
+        <w:t>=</w:t>
+      </w:r>
+      <w:r>
+        <w:rPr>
+          <w:rFonts w:ascii="Menlo" w:eastAsia="Times New Roman" w:hAnsi="Menlo" w:cs="Menlo"/>
+          <w:b/>
+          <w:bCs/>
+          <w:color w:val="008000"/>
+          <w:sz w:val="18"/>
+          <w:szCs w:val="18"/>
+          <w:lang w:val="en-IN"/>
+        </w:rPr>
+        <w:t>"@+id/</w:t>
+      </w:r>
+      <w:proofErr w:type="spellStart"/>
+      <w:r>
+        <w:rPr>
+          <w:rFonts w:ascii="Menlo" w:eastAsia="Times New Roman" w:hAnsi="Menlo" w:cs="Menlo"/>
+          <w:b/>
+          <w:bCs/>
+          <w:color w:val="008000"/>
+          <w:sz w:val="18"/>
+          <w:szCs w:val="18"/>
+          <w:lang w:val="en-IN"/>
+        </w:rPr>
+        <w:t>circularButtonRegular</w:t>
+      </w:r>
+      <w:proofErr w:type="spellEnd"/>
+      <w:r>
+        <w:rPr>
+          <w:rFonts w:ascii="Menlo" w:eastAsia="Times New Roman" w:hAnsi="Menlo" w:cs="Menlo"/>
+          <w:b/>
+          <w:bCs/>
+          <w:color w:val="008000"/>
+          <w:sz w:val="18"/>
+          <w:szCs w:val="18"/>
+          <w:lang w:val="en-IN"/>
+        </w:rPr>
+        <w:t>"</w:t>
+      </w:r>
+      <w:r>
+        <w:rPr>
+          <w:rFonts w:ascii="Menlo" w:eastAsia="Times New Roman" w:hAnsi="Menlo" w:cs="Menlo"/>
+          <w:b/>
+          <w:bCs/>
+          <w:color w:val="008000"/>
+          <w:sz w:val="18"/>
+          <w:szCs w:val="18"/>
+          <w:lang w:val="en-IN"/>
+        </w:rPr>
+        <w:br/>
+        <w:t xml:space="preserve">    </w:t>
+      </w:r>
+      <w:r>
+        <w:rPr>
+          <w:rFonts w:ascii="Menlo" w:eastAsia="Times New Roman" w:hAnsi="Menlo" w:cs="Menlo"/>
+          <w:b/>
+          <w:bCs/>
+          <w:color w:val="008000"/>
+          <w:sz w:val="18"/>
+          <w:szCs w:val="18"/>
+          <w:lang w:val="en-IN"/>
+        </w:rPr>
+        <w:tab/>
+      </w:r>
+      <w:r>
+        <w:rPr>
+          <w:rFonts w:ascii="Menlo" w:eastAsia="Times New Roman" w:hAnsi="Menlo" w:cs="Menlo"/>
+          <w:b/>
+          <w:bCs/>
+          <w:color w:val="0000FF"/>
+          <w:sz w:val="18"/>
+          <w:szCs w:val="18"/>
+          <w:lang w:val="en-IN"/>
+        </w:rPr>
+        <w:t>style=</w:t>
+      </w:r>
+      <w:r>
+        <w:rPr>
+          <w:rFonts w:ascii="Menlo" w:eastAsia="Times New Roman" w:hAnsi="Menlo" w:cs="Menlo"/>
+          <w:b/>
+          <w:bCs/>
+          <w:color w:val="008000"/>
+          <w:sz w:val="18"/>
+          <w:szCs w:val="18"/>
+          <w:lang w:val="en-IN"/>
+        </w:rPr>
+        <w:t>"@style/</w:t>
+      </w:r>
+      <w:proofErr w:type="spellStart"/>
+      <w:r>
+        <w:rPr>
+          <w:rFonts w:ascii="Menlo" w:eastAsia="Times New Roman" w:hAnsi="Menlo" w:cs="Menlo"/>
+          <w:b/>
+          <w:bCs/>
+          <w:color w:val="008000"/>
+          <w:sz w:val="18"/>
+          <w:szCs w:val="18"/>
+          <w:lang w:val="en-IN"/>
+        </w:rPr>
+        <w:t>UIDCircularButtonRegular</w:t>
+      </w:r>
+      <w:proofErr w:type="spellEnd"/>
+      <w:r>
+        <w:rPr>
+          <w:rFonts w:ascii="Menlo" w:eastAsia="Times New Roman" w:hAnsi="Menlo" w:cs="Menlo"/>
+          <w:b/>
+          <w:bCs/>
+          <w:color w:val="008000"/>
+          <w:sz w:val="18"/>
+          <w:szCs w:val="18"/>
+          <w:lang w:val="en-IN"/>
+        </w:rPr>
+        <w:t>"</w:t>
+      </w:r>
+      <w:r>
+        <w:rPr>
+          <w:rFonts w:ascii="Menlo" w:eastAsia="Times New Roman" w:hAnsi="Menlo" w:cs="Menlo"/>
+          <w:b/>
+          <w:bCs/>
+          <w:color w:val="008000"/>
+          <w:sz w:val="18"/>
+          <w:szCs w:val="18"/>
+          <w:lang w:val="en-IN"/>
+        </w:rPr>
+        <w:br/>
+        <w:t xml:space="preserve">    </w:t>
+      </w:r>
+      <w:r>
+        <w:rPr>
+          <w:rFonts w:ascii="Menlo" w:eastAsia="Times New Roman" w:hAnsi="Menlo" w:cs="Menlo"/>
+          <w:b/>
+          <w:bCs/>
+          <w:color w:val="008000"/>
+          <w:sz w:val="18"/>
+          <w:szCs w:val="18"/>
+          <w:lang w:val="en-IN"/>
+        </w:rPr>
+        <w:tab/>
+      </w:r>
+      <w:proofErr w:type="spellStart"/>
+      <w:r>
+        <w:rPr>
+          <w:rFonts w:ascii="Menlo" w:eastAsia="Times New Roman" w:hAnsi="Menlo" w:cs="Menlo"/>
+          <w:b/>
+          <w:bCs/>
+          <w:color w:val="660E7A"/>
+          <w:sz w:val="18"/>
+          <w:szCs w:val="18"/>
+          <w:lang w:val="en-IN"/>
+        </w:rPr>
+        <w:t>android</w:t>
+      </w:r>
+      <w:r>
+        <w:rPr>
+          <w:rFonts w:ascii="Menlo" w:eastAsia="Times New Roman" w:hAnsi="Menlo" w:cs="Menlo"/>
+          <w:b/>
+          <w:bCs/>
+          <w:color w:val="0000FF"/>
+          <w:sz w:val="18"/>
+          <w:szCs w:val="18"/>
+          <w:lang w:val="en-IN"/>
+        </w:rPr>
+        <w:t>:layout_width</w:t>
+      </w:r>
+      <w:proofErr w:type="spellEnd"/>
+      <w:r>
+        <w:rPr>
+          <w:rFonts w:ascii="Menlo" w:eastAsia="Times New Roman" w:hAnsi="Menlo" w:cs="Menlo"/>
+          <w:b/>
+          <w:bCs/>
+          <w:color w:val="0000FF"/>
+          <w:sz w:val="18"/>
+          <w:szCs w:val="18"/>
+          <w:lang w:val="en-IN"/>
+        </w:rPr>
+        <w:t>=</w:t>
+      </w:r>
+      <w:r>
+        <w:rPr>
+          <w:rFonts w:ascii="Menlo" w:eastAsia="Times New Roman" w:hAnsi="Menlo" w:cs="Menlo"/>
+          <w:b/>
+          <w:bCs/>
+          <w:color w:val="008000"/>
+          <w:sz w:val="18"/>
+          <w:szCs w:val="18"/>
+          <w:lang w:val="en-IN"/>
+        </w:rPr>
+        <w:t>"</w:t>
+      </w:r>
+      <w:proofErr w:type="spellStart"/>
+      <w:r>
+        <w:rPr>
+          <w:rFonts w:ascii="Menlo" w:eastAsia="Times New Roman" w:hAnsi="Menlo" w:cs="Menlo"/>
+          <w:b/>
+          <w:bCs/>
+          <w:color w:val="008000"/>
+          <w:sz w:val="18"/>
+          <w:szCs w:val="18"/>
+          <w:lang w:val="en-IN"/>
+        </w:rPr>
+        <w:t>wrap_content</w:t>
+      </w:r>
+      <w:proofErr w:type="spellEnd"/>
+      <w:r>
+        <w:rPr>
+          <w:rFonts w:ascii="Menlo" w:eastAsia="Times New Roman" w:hAnsi="Menlo" w:cs="Menlo"/>
+          <w:b/>
+          <w:bCs/>
+          <w:color w:val="008000"/>
+          <w:sz w:val="18"/>
+          <w:szCs w:val="18"/>
+          <w:lang w:val="en-IN"/>
+        </w:rPr>
+        <w:t>"</w:t>
+      </w:r>
+      <w:r>
+        <w:rPr>
+          <w:rFonts w:ascii="Menlo" w:eastAsia="Times New Roman" w:hAnsi="Menlo" w:cs="Menlo"/>
+          <w:b/>
+          <w:bCs/>
+          <w:color w:val="008000"/>
+          <w:sz w:val="18"/>
+          <w:szCs w:val="18"/>
+          <w:lang w:val="en-IN"/>
+        </w:rPr>
+        <w:br/>
+        <w:t xml:space="preserve">    </w:t>
+      </w:r>
+      <w:r>
+        <w:rPr>
+          <w:rFonts w:ascii="Menlo" w:eastAsia="Times New Roman" w:hAnsi="Menlo" w:cs="Menlo"/>
+          <w:b/>
+          <w:bCs/>
+          <w:color w:val="008000"/>
+          <w:sz w:val="18"/>
+          <w:szCs w:val="18"/>
+          <w:lang w:val="en-IN"/>
+        </w:rPr>
+        <w:tab/>
+      </w:r>
+      <w:proofErr w:type="spellStart"/>
+      <w:r>
+        <w:rPr>
+          <w:rFonts w:ascii="Menlo" w:eastAsia="Times New Roman" w:hAnsi="Menlo" w:cs="Menlo"/>
+          <w:b/>
+          <w:bCs/>
+          <w:color w:val="660E7A"/>
+          <w:sz w:val="18"/>
+          <w:szCs w:val="18"/>
+          <w:lang w:val="en-IN"/>
+        </w:rPr>
+        <w:t>android</w:t>
+      </w:r>
+      <w:r>
+        <w:rPr>
+          <w:rFonts w:ascii="Menlo" w:eastAsia="Times New Roman" w:hAnsi="Menlo" w:cs="Menlo"/>
+          <w:b/>
+          <w:bCs/>
+          <w:color w:val="0000FF"/>
+          <w:sz w:val="18"/>
+          <w:szCs w:val="18"/>
+          <w:lang w:val="en-IN"/>
+        </w:rPr>
+        <w:t>:layout_height</w:t>
+      </w:r>
+      <w:proofErr w:type="spellEnd"/>
+      <w:r>
+        <w:rPr>
+          <w:rFonts w:ascii="Menlo" w:eastAsia="Times New Roman" w:hAnsi="Menlo" w:cs="Menlo"/>
+          <w:b/>
+          <w:bCs/>
+          <w:color w:val="0000FF"/>
+          <w:sz w:val="18"/>
+          <w:szCs w:val="18"/>
+          <w:lang w:val="en-IN"/>
+        </w:rPr>
+        <w:t>=</w:t>
+      </w:r>
+      <w:r>
+        <w:rPr>
+          <w:rFonts w:ascii="Menlo" w:eastAsia="Times New Roman" w:hAnsi="Menlo" w:cs="Menlo"/>
+          <w:b/>
+          <w:bCs/>
+          <w:color w:val="008000"/>
+          <w:sz w:val="18"/>
+          <w:szCs w:val="18"/>
+          <w:lang w:val="en-IN"/>
+        </w:rPr>
+        <w:t>"</w:t>
+      </w:r>
+      <w:proofErr w:type="spellStart"/>
+      <w:r>
+        <w:rPr>
+          <w:rFonts w:ascii="Menlo" w:eastAsia="Times New Roman" w:hAnsi="Menlo" w:cs="Menlo"/>
+          <w:b/>
+          <w:bCs/>
+          <w:color w:val="008000"/>
+          <w:sz w:val="18"/>
+          <w:szCs w:val="18"/>
+          <w:lang w:val="en-IN"/>
+        </w:rPr>
+        <w:t>wrap_content</w:t>
+      </w:r>
+      <w:proofErr w:type="spellEnd"/>
+      <w:r>
+        <w:rPr>
+          <w:rFonts w:ascii="Menlo" w:eastAsia="Times New Roman" w:hAnsi="Menlo" w:cs="Menlo"/>
+          <w:b/>
+          <w:bCs/>
+          <w:color w:val="008000"/>
+          <w:sz w:val="18"/>
+          <w:szCs w:val="18"/>
+          <w:lang w:val="en-IN"/>
+        </w:rPr>
+        <w:t>"</w:t>
+      </w:r>
+      <w:r>
+        <w:rPr>
+          <w:rFonts w:ascii="Menlo" w:eastAsia="Times New Roman" w:hAnsi="Menlo" w:cs="Menlo"/>
+          <w:b/>
+          <w:bCs/>
+          <w:color w:val="008000"/>
+          <w:sz w:val="18"/>
+          <w:szCs w:val="18"/>
+          <w:lang w:val="en-IN"/>
+        </w:rPr>
+        <w:br/>
+        <w:t xml:space="preserve">    </w:t>
+      </w:r>
+      <w:r>
+        <w:rPr>
+          <w:rFonts w:ascii="Menlo" w:eastAsia="Times New Roman" w:hAnsi="Menlo" w:cs="Menlo"/>
+          <w:b/>
+          <w:bCs/>
+          <w:color w:val="008000"/>
+          <w:sz w:val="18"/>
+          <w:szCs w:val="18"/>
+          <w:lang w:val="en-IN"/>
+        </w:rPr>
+        <w:tab/>
+      </w:r>
+      <w:proofErr w:type="spellStart"/>
+      <w:r>
+        <w:rPr>
+          <w:rFonts w:ascii="Menlo" w:eastAsia="Times New Roman" w:hAnsi="Menlo" w:cs="Menlo"/>
+          <w:b/>
+          <w:bCs/>
+          <w:color w:val="660E7A"/>
+          <w:sz w:val="18"/>
+          <w:szCs w:val="18"/>
+          <w:lang w:val="en-IN"/>
+        </w:rPr>
+        <w:t>android</w:t>
+      </w:r>
+      <w:r>
+        <w:rPr>
+          <w:rFonts w:ascii="Menlo" w:eastAsia="Times New Roman" w:hAnsi="Menlo" w:cs="Menlo"/>
+          <w:b/>
+          <w:bCs/>
+          <w:color w:val="0000FF"/>
+          <w:sz w:val="18"/>
+          <w:szCs w:val="18"/>
+          <w:lang w:val="en-IN"/>
+        </w:rPr>
+        <w:t>:layout_marginStart</w:t>
+      </w:r>
+      <w:proofErr w:type="spellEnd"/>
+      <w:r>
+        <w:rPr>
+          <w:rFonts w:ascii="Menlo" w:eastAsia="Times New Roman" w:hAnsi="Menlo" w:cs="Menlo"/>
+          <w:b/>
+          <w:bCs/>
+          <w:color w:val="0000FF"/>
+          <w:sz w:val="18"/>
+          <w:szCs w:val="18"/>
+          <w:lang w:val="en-IN"/>
+        </w:rPr>
+        <w:t>=</w:t>
+      </w:r>
+      <w:r>
+        <w:rPr>
+          <w:rFonts w:ascii="Menlo" w:eastAsia="Times New Roman" w:hAnsi="Menlo" w:cs="Menlo"/>
+          <w:b/>
+          <w:bCs/>
+          <w:color w:val="008000"/>
+          <w:sz w:val="18"/>
+          <w:szCs w:val="18"/>
+          <w:lang w:val="en-IN"/>
+        </w:rPr>
+        <w:t>"@</w:t>
+      </w:r>
+      <w:proofErr w:type="spellStart"/>
+      <w:r>
+        <w:rPr>
+          <w:rFonts w:ascii="Menlo" w:eastAsia="Times New Roman" w:hAnsi="Menlo" w:cs="Menlo"/>
+          <w:b/>
+          <w:bCs/>
+          <w:color w:val="008000"/>
+          <w:sz w:val="18"/>
+          <w:szCs w:val="18"/>
+          <w:lang w:val="en-IN"/>
+        </w:rPr>
+        <w:t>dimen</w:t>
+      </w:r>
+      <w:proofErr w:type="spellEnd"/>
+      <w:r>
+        <w:rPr>
+          <w:rFonts w:ascii="Menlo" w:eastAsia="Times New Roman" w:hAnsi="Menlo" w:cs="Menlo"/>
+          <w:b/>
+          <w:bCs/>
+          <w:color w:val="008000"/>
+          <w:sz w:val="18"/>
+          <w:szCs w:val="18"/>
+          <w:lang w:val="en-IN"/>
+        </w:rPr>
+        <w:t>/</w:t>
+      </w:r>
+      <w:proofErr w:type="spellStart"/>
+      <w:r>
+        <w:rPr>
+          <w:rFonts w:ascii="Menlo" w:eastAsia="Times New Roman" w:hAnsi="Menlo" w:cs="Menlo"/>
+          <w:b/>
+          <w:bCs/>
+          <w:color w:val="008000"/>
+          <w:sz w:val="18"/>
+          <w:szCs w:val="18"/>
+          <w:lang w:val="en-IN"/>
+        </w:rPr>
+        <w:t>layout_margin_left_right</w:t>
+      </w:r>
+      <w:proofErr w:type="spellEnd"/>
+      <w:r>
+        <w:rPr>
+          <w:rFonts w:ascii="Menlo" w:eastAsia="Times New Roman" w:hAnsi="Menlo" w:cs="Menlo"/>
+          <w:b/>
+          <w:bCs/>
+          <w:color w:val="008000"/>
+          <w:sz w:val="18"/>
+          <w:szCs w:val="18"/>
+          <w:lang w:val="en-IN"/>
+        </w:rPr>
+        <w:t>"</w:t>
+      </w:r>
+      <w:r>
+        <w:rPr>
+          <w:rFonts w:ascii="Menlo" w:eastAsia="Times New Roman" w:hAnsi="Menlo" w:cs="Menlo"/>
+          <w:b/>
+          <w:bCs/>
+          <w:color w:val="008000"/>
+          <w:sz w:val="18"/>
+          <w:szCs w:val="18"/>
+          <w:lang w:val="en-IN"/>
+        </w:rPr>
+        <w:br/>
+        <w:t xml:space="preserve">    </w:t>
+      </w:r>
+      <w:r>
+        <w:rPr>
+          <w:rFonts w:ascii="Menlo" w:eastAsia="Times New Roman" w:hAnsi="Menlo" w:cs="Menlo"/>
+          <w:b/>
+          <w:bCs/>
+          <w:color w:val="008000"/>
+          <w:sz w:val="18"/>
+          <w:szCs w:val="18"/>
+          <w:lang w:val="en-IN"/>
+        </w:rPr>
+        <w:tab/>
+      </w:r>
+      <w:proofErr w:type="spellStart"/>
+      <w:r>
+        <w:rPr>
+          <w:rFonts w:ascii="Menlo" w:eastAsia="Times New Roman" w:hAnsi="Menlo" w:cs="Menlo"/>
+          <w:b/>
+          <w:bCs/>
+          <w:color w:val="660E7A"/>
+          <w:sz w:val="18"/>
+          <w:szCs w:val="18"/>
+          <w:lang w:val="en-IN"/>
+        </w:rPr>
+        <w:t>app</w:t>
+      </w:r>
+      <w:r>
+        <w:rPr>
+          <w:rFonts w:ascii="Menlo" w:eastAsia="Times New Roman" w:hAnsi="Menlo" w:cs="Menlo"/>
+          <w:b/>
+          <w:bCs/>
+          <w:color w:val="0000FF"/>
+          <w:sz w:val="18"/>
+          <w:szCs w:val="18"/>
+          <w:lang w:val="en-IN"/>
+        </w:rPr>
+        <w:t>:uidImageButtonDrawableSrc</w:t>
+      </w:r>
+      <w:proofErr w:type="spellEnd"/>
+      <w:r>
+        <w:rPr>
+          <w:rFonts w:ascii="Menlo" w:eastAsia="Times New Roman" w:hAnsi="Menlo" w:cs="Menlo"/>
+          <w:b/>
+          <w:bCs/>
+          <w:color w:val="0000FF"/>
+          <w:sz w:val="18"/>
+          <w:szCs w:val="18"/>
+          <w:lang w:val="en-IN"/>
+        </w:rPr>
+        <w:t>=</w:t>
+      </w:r>
+      <w:r>
+        <w:rPr>
+          <w:rFonts w:ascii="Menlo" w:eastAsia="Times New Roman" w:hAnsi="Menlo" w:cs="Menlo"/>
+          <w:b/>
+          <w:bCs/>
+          <w:color w:val="008000"/>
+          <w:sz w:val="18"/>
+          <w:szCs w:val="18"/>
+          <w:lang w:val="en-IN"/>
+        </w:rPr>
+        <w:t>"@drawable/</w:t>
+      </w:r>
+      <w:proofErr w:type="spellStart"/>
+      <w:r>
+        <w:rPr>
+          <w:rFonts w:ascii="Menlo" w:eastAsia="Times New Roman" w:hAnsi="Menlo" w:cs="Menlo"/>
+          <w:b/>
+          <w:bCs/>
+          <w:color w:val="008000"/>
+          <w:sz w:val="18"/>
+          <w:szCs w:val="18"/>
+          <w:lang w:val="en-IN"/>
+        </w:rPr>
+        <w:t>dls_message</w:t>
+      </w:r>
+      <w:proofErr w:type="spellEnd"/>
+      <w:r>
+        <w:rPr>
+          <w:rFonts w:ascii="Menlo" w:eastAsia="Times New Roman" w:hAnsi="Menlo" w:cs="Menlo"/>
+          <w:b/>
+          <w:bCs/>
+          <w:color w:val="008000"/>
+          <w:sz w:val="18"/>
+          <w:szCs w:val="18"/>
+          <w:lang w:val="en-IN"/>
+        </w:rPr>
+        <w:t>"</w:t>
+      </w:r>
+      <w:r>
+        <w:rPr>
+          <w:rFonts w:ascii="Menlo" w:eastAsia="Times New Roman" w:hAnsi="Menlo" w:cs="Menlo"/>
+          <w:b/>
+          <w:bCs/>
+          <w:color w:val="008000"/>
+          <w:sz w:val="18"/>
+          <w:szCs w:val="18"/>
+          <w:lang w:val="en-IN"/>
+        </w:rPr>
+        <w:br/>
+        <w:t xml:space="preserve">    </w:t>
+      </w:r>
+      <w:r>
+        <w:rPr>
+          <w:rFonts w:ascii="Menlo" w:eastAsia="Times New Roman" w:hAnsi="Menlo" w:cs="Menlo"/>
+          <w:b/>
+          <w:bCs/>
+          <w:color w:val="008000"/>
+          <w:sz w:val="18"/>
+          <w:szCs w:val="18"/>
+          <w:lang w:val="en-IN"/>
+        </w:rPr>
+        <w:tab/>
+      </w:r>
+      <w:proofErr w:type="spellStart"/>
+      <w:r>
+        <w:rPr>
+          <w:rFonts w:ascii="Menlo" w:eastAsia="Times New Roman" w:hAnsi="Menlo" w:cs="Menlo"/>
+          <w:b/>
+          <w:bCs/>
+          <w:color w:val="660E7A"/>
+          <w:sz w:val="18"/>
+          <w:szCs w:val="18"/>
+          <w:lang w:val="en-IN"/>
+        </w:rPr>
+        <w:t>android</w:t>
+      </w:r>
+      <w:r>
+        <w:rPr>
+          <w:rFonts w:ascii="Menlo" w:eastAsia="Times New Roman" w:hAnsi="Menlo" w:cs="Menlo"/>
+          <w:b/>
+          <w:bCs/>
+          <w:color w:val="0000FF"/>
+          <w:sz w:val="18"/>
+          <w:szCs w:val="18"/>
+          <w:lang w:val="en-IN"/>
+        </w:rPr>
+        <w:t>:enabled</w:t>
+      </w:r>
+      <w:proofErr w:type="spellEnd"/>
+      <w:r>
+        <w:rPr>
+          <w:rFonts w:ascii="Menlo" w:eastAsia="Times New Roman" w:hAnsi="Menlo" w:cs="Menlo"/>
+          <w:b/>
+          <w:bCs/>
+          <w:color w:val="0000FF"/>
+          <w:sz w:val="18"/>
+          <w:szCs w:val="18"/>
+          <w:lang w:val="en-IN"/>
+        </w:rPr>
+        <w:t>=</w:t>
+      </w:r>
+      <w:r>
+        <w:rPr>
+          <w:rFonts w:ascii="Menlo" w:eastAsia="Times New Roman" w:hAnsi="Menlo" w:cs="Menlo"/>
+          <w:b/>
+          <w:bCs/>
+          <w:color w:val="008000"/>
+          <w:sz w:val="18"/>
+          <w:szCs w:val="18"/>
+          <w:lang w:val="en-IN"/>
+        </w:rPr>
+        <w:t>"@{</w:t>
+      </w:r>
+      <w:proofErr w:type="spellStart"/>
+      <w:r>
+        <w:rPr>
+          <w:rFonts w:ascii="Menlo" w:eastAsia="Times New Roman" w:hAnsi="Menlo" w:cs="Menlo"/>
+          <w:b/>
+          <w:bCs/>
+          <w:color w:val="008000"/>
+          <w:sz w:val="18"/>
+          <w:szCs w:val="18"/>
+          <w:lang w:val="en-IN"/>
+        </w:rPr>
+        <w:t>frag.isButtonsEnabled</w:t>
+      </w:r>
+      <w:proofErr w:type="spellEnd"/>
+      <w:r>
+        <w:rPr>
+          <w:rFonts w:ascii="Menlo" w:eastAsia="Times New Roman" w:hAnsi="Menlo" w:cs="Menlo"/>
+          <w:b/>
+          <w:bCs/>
+          <w:color w:val="008000"/>
+          <w:sz w:val="18"/>
+          <w:szCs w:val="18"/>
+          <w:lang w:val="en-IN"/>
+        </w:rPr>
+        <w:t>}"</w:t>
+      </w:r>
+      <w:r>
+        <w:rPr>
+          <w:rFonts w:ascii="Menlo" w:eastAsia="Times New Roman" w:hAnsi="Menlo" w:cs="Menlo"/>
+          <w:color w:val="000000"/>
+          <w:sz w:val="18"/>
+          <w:szCs w:val="18"/>
+          <w:lang w:val="en-IN"/>
+        </w:rPr>
+        <w:t>/&gt;</w:t>
+      </w:r>
+    </w:p>
+    <w:p>
+      <w:pPr>
+        <w:shd w:val="clear" w:color="auto" w:fill="FFFFFF"/>
+        <w:tabs>
+          <w:tab w:val="left" w:pos="916"/>
+          <w:tab w:val="left" w:pos="1832"/>
+          <w:tab w:val="left" w:pos="2748"/>
+          <w:tab w:val="left" w:pos="3664"/>
+          <w:tab w:val="left" w:pos="4580"/>
+          <w:tab w:val="left" w:pos="5496"/>
+          <w:tab w:val="left" w:pos="6412"/>
+          <w:tab w:val="left" w:pos="7328"/>
+          <w:tab w:val="left" w:pos="8244"/>
+          <w:tab w:val="left" w:pos="9160"/>
+          <w:tab w:val="left" w:pos="10076"/>
+          <w:tab w:val="left" w:pos="10992"/>
+          <w:tab w:val="left" w:pos="11908"/>
+          <w:tab w:val="left" w:pos="12824"/>
+          <w:tab w:val="left" w:pos="13740"/>
+          <w:tab w:val="left" w:pos="14656"/>
+        </w:tabs>
+        <w:spacing w:after="0" w:line="240" w:lineRule="auto"/>
+        <w:rPr>
+          <w:rFonts w:ascii="Menlo" w:eastAsia="Times New Roman" w:hAnsi="Menlo" w:cs="Menlo"/>
+          <w:color w:val="000000"/>
+          <w:sz w:val="18"/>
+          <w:szCs w:val="18"/>
+          <w:lang w:val="en-IN"/>
+        </w:rPr>
+      </w:pPr>
+    </w:p>
+    <w:p>
+      <w:pPr>
+        <w:shd w:val="clear" w:color="auto" w:fill="FFFFFF"/>
+        <w:tabs>
+          <w:tab w:val="left" w:pos="916"/>
+          <w:tab w:val="left" w:pos="1832"/>
+          <w:tab w:val="left" w:pos="2748"/>
+          <w:tab w:val="left" w:pos="3664"/>
+          <w:tab w:val="left" w:pos="4580"/>
+          <w:tab w:val="left" w:pos="5496"/>
+          <w:tab w:val="left" w:pos="6412"/>
+          <w:tab w:val="left" w:pos="7328"/>
+          <w:tab w:val="left" w:pos="8244"/>
+          <w:tab w:val="left" w:pos="9160"/>
+          <w:tab w:val="left" w:pos="10076"/>
+          <w:tab w:val="left" w:pos="10992"/>
+          <w:tab w:val="left" w:pos="11908"/>
+          <w:tab w:val="left" w:pos="12824"/>
+          <w:tab w:val="left" w:pos="13740"/>
+          <w:tab w:val="left" w:pos="14656"/>
+        </w:tabs>
+        <w:spacing w:after="0" w:line="240" w:lineRule="auto"/>
+        <w:rPr>
+          <w:rFonts w:ascii="Menlo" w:eastAsia="Times New Roman" w:hAnsi="Menlo" w:cs="Menlo"/>
+          <w:color w:val="000000"/>
+          <w:sz w:val="18"/>
+          <w:szCs w:val="18"/>
+          <w:lang w:val="en-IN"/>
+        </w:rPr>
+      </w:pPr>
+    </w:p>
+    <w:p>
+      <w:pPr>
+        <w:tabs>
+          <w:tab w:val="left" w:pos="916"/>
+          <w:tab w:val="left" w:pos="1832"/>
+          <w:tab w:val="left" w:pos="2748"/>
+          <w:tab w:val="left" w:pos="3664"/>
+          <w:tab w:val="left" w:pos="4580"/>
+          <w:tab w:val="left" w:pos="5496"/>
+          <w:tab w:val="left" w:pos="6412"/>
+          <w:tab w:val="left" w:pos="7328"/>
+          <w:tab w:val="left" w:pos="8244"/>
+          <w:tab w:val="left" w:pos="9160"/>
+          <w:tab w:val="left" w:pos="10076"/>
+          <w:tab w:val="left" w:pos="10992"/>
+          <w:tab w:val="left" w:pos="11908"/>
+          <w:tab w:val="left" w:pos="12824"/>
+          <w:tab w:val="left" w:pos="13740"/>
+          <w:tab w:val="left" w:pos="14656"/>
+        </w:tabs>
+        <w:rPr>
+          <w:rFonts w:eastAsia="Times New Roman"/>
+        </w:rPr>
+      </w:pPr>
+      <w:r>
+        <w:rPr>
+          <w:rFonts w:eastAsia="Times New Roman"/>
+          <w:b/>
+        </w:rPr>
+        <w:t xml:space="preserve">Note: </w:t>
+      </w:r>
+      <w:r>
+        <w:t xml:space="preserve">There are two types of circular </w:t>
+      </w:r>
+      <w:proofErr w:type="gramStart"/>
+      <w:r>
+        <w:t>buttons :</w:t>
+      </w:r>
+      <w:proofErr w:type="gramEnd"/>
+      <w:r>
+        <w:t xml:space="preserve"> Regular and Large. Regular circular button can be </w:t>
+      </w:r>
+      <w:proofErr w:type="gramStart"/>
+      <w:r>
+        <w:t>integrate</w:t>
+      </w:r>
+      <w:proofErr w:type="gramEnd"/>
+      <w:r>
+        <w:t xml:space="preserve"> by defining </w:t>
+      </w:r>
+      <w:r>
+        <w:rPr>
+          <w:rFonts w:ascii="Menlo" w:hAnsi="Menlo" w:cs="Menlo"/>
+          <w:b/>
+          <w:bCs/>
+          <w:color w:val="0000FF"/>
+          <w:sz w:val="18"/>
+          <w:szCs w:val="18"/>
+          <w:lang w:val="en-IN"/>
+        </w:rPr>
+        <w:t>style=</w:t>
+      </w:r>
+      <w:r>
+        <w:rPr>
+          <w:rFonts w:ascii="Menlo" w:hAnsi="Menlo" w:cs="Menlo"/>
+          <w:b/>
+          <w:bCs/>
+          <w:color w:val="008000"/>
+          <w:sz w:val="18"/>
+          <w:szCs w:val="18"/>
+          <w:lang w:val="en-IN"/>
+        </w:rPr>
+        <w:t>"@style/</w:t>
+      </w:r>
+      <w:proofErr w:type="spellStart"/>
+      <w:r>
+        <w:rPr>
+          <w:rFonts w:ascii="Menlo" w:hAnsi="Menlo" w:cs="Menlo"/>
+          <w:b/>
+          <w:bCs/>
+          <w:color w:val="008000"/>
+          <w:sz w:val="18"/>
+          <w:szCs w:val="18"/>
+          <w:lang w:val="en-IN"/>
+        </w:rPr>
+        <w:t>UIDCircularButtonRegular</w:t>
+      </w:r>
+      <w:proofErr w:type="spellEnd"/>
+      <w:r>
+        <w:rPr>
+          <w:rFonts w:ascii="Menlo" w:hAnsi="Menlo" w:cs="Menlo"/>
+          <w:b/>
+          <w:bCs/>
+          <w:color w:val="008000"/>
+          <w:sz w:val="18"/>
+          <w:szCs w:val="18"/>
+          <w:lang w:val="en-IN"/>
+        </w:rPr>
+        <w:t>"</w:t>
+      </w:r>
+      <w:r>
+        <w:rPr>
+          <w:rFonts w:ascii="Menlo" w:hAnsi="Menlo" w:cs="Menlo"/>
+          <w:b/>
+          <w:bCs/>
+          <w:color w:val="008000"/>
+          <w:sz w:val="18"/>
+          <w:szCs w:val="18"/>
+          <w:lang w:val="en-IN"/>
+        </w:rPr>
+        <w:t xml:space="preserve"> </w:t>
+      </w:r>
+      <w:r>
+        <w:t xml:space="preserve">and Large can be integrate by defining </w:t>
+      </w:r>
+      <w:r>
+        <w:rPr>
+          <w:rFonts w:ascii="Menlo" w:eastAsia="Times New Roman" w:hAnsi="Menlo" w:cs="Menlo"/>
+          <w:b/>
+          <w:bCs/>
+          <w:color w:val="0000FF"/>
+          <w:sz w:val="18"/>
+          <w:szCs w:val="18"/>
+          <w:lang w:val="en-IN"/>
+        </w:rPr>
+        <w:t>style=</w:t>
+      </w:r>
+      <w:r>
+        <w:rPr>
+          <w:rFonts w:ascii="Menlo" w:eastAsia="Times New Roman" w:hAnsi="Menlo" w:cs="Menlo"/>
+          <w:b/>
+          <w:bCs/>
+          <w:color w:val="008000"/>
+          <w:sz w:val="18"/>
+          <w:szCs w:val="18"/>
+          <w:lang w:val="en-IN"/>
+        </w:rPr>
+        <w:t>"@style/</w:t>
+      </w:r>
+      <w:proofErr w:type="spellStart"/>
+      <w:r>
+        <w:rPr>
+          <w:rFonts w:ascii="Menlo" w:eastAsia="Times New Roman" w:hAnsi="Menlo" w:cs="Menlo"/>
+          <w:b/>
+          <w:bCs/>
+          <w:color w:val="008000"/>
+          <w:sz w:val="18"/>
+          <w:szCs w:val="18"/>
+          <w:lang w:val="en-IN"/>
+        </w:rPr>
+        <w:t>UIDCircularButtonLarge</w:t>
+      </w:r>
+      <w:proofErr w:type="spellEnd"/>
+      <w:r>
+        <w:rPr>
+          <w:rFonts w:ascii="Menlo" w:eastAsia="Times New Roman" w:hAnsi="Menlo" w:cs="Menlo"/>
+          <w:b/>
+          <w:bCs/>
+          <w:color w:val="008000"/>
+          <w:sz w:val="18"/>
+          <w:szCs w:val="18"/>
+          <w:lang w:val="en-IN"/>
+        </w:rPr>
+        <w:t>"</w:t>
+      </w:r>
+      <w:r>
+        <w:rPr>
+          <w:rFonts w:ascii="Menlo" w:eastAsia="Times New Roman" w:hAnsi="Menlo" w:cs="Menlo"/>
+          <w:b/>
+          <w:bCs/>
+          <w:color w:val="008000"/>
+          <w:sz w:val="18"/>
+          <w:szCs w:val="18"/>
+          <w:lang w:val="en-IN"/>
+        </w:rPr>
+        <w:t>.</w:t>
+      </w:r>
+    </w:p>
+    <w:p>
+      <w:pPr>
         <w:pStyle w:val="ListParagraph"/>
         <w:tabs>
           <w:tab w:val="left" w:pos="916"/>
@@ -15319,6 +16544,7 @@
           <w:sz w:val="28"/>
           <w:szCs w:val="32"/>
         </w:rPr>
+        <w:lastRenderedPageBreak/>
         <w:t>List of a</w:t>
       </w:r>
       <w:r>
@@ -16292,7 +17518,6 @@
                 <w:sz w:val="20"/>
                 <w:szCs w:val="20"/>
               </w:rPr>
-              <w:lastRenderedPageBreak/>
               <w:t>RadioGroup</w:t>
             </w:r>
             <w:proofErr w:type="spellEnd"/>
@@ -21238,7 +22463,7 @@
 </file>
 
 <file path=customXml/itemProps1.xml><?xml version="1.0" encoding="utf-8"?>
-<ds:datastoreItem xmlns:ds="http://schemas.openxmlformats.org/officeDocument/2006/customXml" ds:itemID="{3312CC5C-924B-F047-A443-EFAEEF5147F0}">
+<ds:datastoreItem xmlns:ds="http://schemas.openxmlformats.org/officeDocument/2006/customXml" ds:itemID="{FC2F5B2B-B7AC-764E-A7BD-78C3C6D9B0E5}">
   <ds:schemaRefs>
     <ds:schemaRef ds:uri="http://schemas.openxmlformats.org/officeDocument/2006/bibliography"/>
   </ds:schemaRefs>

</xml_diff>